<commit_message>
Code clean-up and Added framework support for newly imported IntelliJ IDEA project
</commit_message>
<xml_diff>
--- a/resources/SpringFrameworkLearningLinks.docx
+++ b/resources/SpringFrameworkLearningLinks.docx
@@ -1,6 +1,6 @@
 
 <file path=word/document.xml><?xml version="1.0" encoding="utf-8"?>
-<w:document xmlns:wpc="http://schemas.microsoft.com/office/word/2010/wordprocessingCanvas" xmlns:cx="http://schemas.microsoft.com/office/drawing/2014/chartex" xmlns:cx1="http://schemas.microsoft.com/office/drawing/2015/9/8/chartex" xmlns:cx2="http://schemas.microsoft.com/office/drawing/2015/10/21/chartex" xmlns:cx3="http://schemas.microsoft.com/office/drawing/2016/5/9/chartex" xmlns:cx4="http://schemas.microsoft.com/office/drawing/2016/5/10/chartex" xmlns:cx5="http://schemas.microsoft.com/office/drawing/2016/5/11/chartex" xmlns:cx6="http://schemas.microsoft.com/office/drawing/2016/5/12/chartex" xmlns:cx7="http://schemas.microsoft.com/office/drawing/2016/5/13/chartex" xmlns:cx8="http://schemas.microsoft.com/office/drawing/2016/5/14/chartex" xmlns:mc="http://schemas.openxmlformats.org/markup-compatibility/2006" xmlns:aink="http://schemas.microsoft.com/office/drawing/2016/ink" xmlns:am3d="http://schemas.microsoft.com/office/drawing/2017/model3d" xmlns:o="urn:schemas-microsoft-com:office:office" xmlns:r="http://schemas.openxmlformats.org/officeDocument/2006/relationships" xmlns:m="http://schemas.openxmlformats.org/officeDocument/2006/math" xmlns:v="urn:schemas-microsoft-com:vml" xmlns:wp14="http://schemas.microsoft.com/office/word/2010/wordprocessingDrawing" xmlns:wp="http://schemas.openxmlformats.org/drawingml/2006/wordprocessingDrawing" xmlns:w10="urn:schemas-microsoft-com:office:word" xmlns:w="http://schemas.openxmlformats.org/wordprocessingml/2006/main" xmlns:w14="http://schemas.microsoft.com/office/word/2010/wordml" xmlns:w15="http://schemas.microsoft.com/office/word/2012/wordml" xmlns:w16cid="http://schemas.microsoft.com/office/word/2016/wordml/cid" xmlns:w16se="http://schemas.microsoft.com/office/word/2015/wordml/symex" xmlns:wpg="http://schemas.microsoft.com/office/word/2010/wordprocessingGroup" xmlns:wpi="http://schemas.microsoft.com/office/word/2010/wordprocessingInk" xmlns:wne="http://schemas.microsoft.com/office/word/2006/wordml" xmlns:wps="http://schemas.microsoft.com/office/word/2010/wordprocessingShape" mc:Ignorable="w14 w15 w16se w16cid wp14">
+<w:document xmlns:wpc="http://schemas.microsoft.com/office/word/2010/wordprocessingCanvas" xmlns:cx="http://schemas.microsoft.com/office/drawing/2014/chartex" xmlns:cx1="http://schemas.microsoft.com/office/drawing/2015/9/8/chartex" xmlns:cx2="http://schemas.microsoft.com/office/drawing/2015/10/21/chartex" xmlns:cx3="http://schemas.microsoft.com/office/drawing/2016/5/9/chartex" xmlns:cx4="http://schemas.microsoft.com/office/drawing/2016/5/10/chartex" xmlns:cx5="http://schemas.microsoft.com/office/drawing/2016/5/11/chartex" xmlns:cx6="http://schemas.microsoft.com/office/drawing/2016/5/12/chartex" xmlns:cx7="http://schemas.microsoft.com/office/drawing/2016/5/13/chartex" xmlns:cx8="http://schemas.microsoft.com/office/drawing/2016/5/14/chartex" xmlns:mc="http://schemas.openxmlformats.org/markup-compatibility/2006" xmlns:aink="http://schemas.microsoft.com/office/drawing/2016/ink" xmlns:am3d="http://schemas.microsoft.com/office/drawing/2017/model3d" xmlns:o="urn:schemas-microsoft-com:office:office" xmlns:r="http://schemas.openxmlformats.org/officeDocument/2006/relationships" xmlns:m="http://schemas.openxmlformats.org/officeDocument/2006/math" xmlns:v="urn:schemas-microsoft-com:vml" xmlns:wp14="http://schemas.microsoft.com/office/word/2010/wordprocessingDrawing" xmlns:wp="http://schemas.openxmlformats.org/drawingml/2006/wordprocessingDrawing" xmlns:w10="urn:schemas-microsoft-com:office:word" xmlns:w="http://schemas.openxmlformats.org/wordprocessingml/2006/main" xmlns:w14="http://schemas.microsoft.com/office/word/2010/wordml" xmlns:w15="http://schemas.microsoft.com/office/word/2012/wordml" xmlns:w16cex="http://schemas.microsoft.com/office/word/2018/wordml/cex" xmlns:w16cid="http://schemas.microsoft.com/office/word/2016/wordml/cid" xmlns:w16="http://schemas.microsoft.com/office/word/2018/wordml" xmlns:w16sdtdh="http://schemas.microsoft.com/office/word/2020/wordml/sdtdatahash" xmlns:w16se="http://schemas.microsoft.com/office/word/2015/wordml/symex" xmlns:wpg="http://schemas.microsoft.com/office/word/2010/wordprocessingGroup" xmlns:wpi="http://schemas.microsoft.com/office/word/2010/wordprocessingInk" xmlns:wne="http://schemas.microsoft.com/office/word/2006/wordml" xmlns:wps="http://schemas.microsoft.com/office/word/2010/wordprocessingShape" mc:Ignorable="w14 w15 w16se w16cid w16 w16cex w16sdtdh wp14">
   <w:body>
     <w:p>
       <w:pPr>
@@ -45,10 +45,25 @@
           <w:sz w:val="36"/>
           <w:u w:val="single"/>
         </w:rPr>
-        <w:t>Spring Core:</w:t>
-      </w:r>
-    </w:p>
-    <w:p/>
+        <w:t xml:space="preserve">Spring </w:t>
+      </w:r>
+      <w:r>
+        <w:rPr>
+          <w:b/>
+          <w:sz w:val="36"/>
+          <w:u w:val="single"/>
+        </w:rPr>
+        <w:t>Framework</w:t>
+      </w:r>
+      <w:r>
+        <w:rPr>
+          <w:b/>
+          <w:sz w:val="36"/>
+          <w:u w:val="single"/>
+        </w:rPr>
+        <w:t>:</w:t>
+      </w:r>
+    </w:p>
     <w:p>
       <w:pPr>
         <w:pStyle w:val="ListParagraph"/>
@@ -64,7 +79,29 @@
         <w:rPr>
           <w:sz w:val="28"/>
         </w:rPr>
-        <w:t xml:space="preserve">Spring website – official: </w:t>
+        <w:t xml:space="preserve">Spring </w:t>
+      </w:r>
+      <w:r>
+        <w:rPr>
+          <w:b/>
+          <w:bCs/>
+          <w:sz w:val="28"/>
+        </w:rPr>
+        <w:t>W</w:t>
+      </w:r>
+      <w:r>
+        <w:rPr>
+          <w:b/>
+          <w:bCs/>
+          <w:sz w:val="28"/>
+        </w:rPr>
+        <w:t>ebsite</w:t>
+      </w:r>
+      <w:r>
+        <w:rPr>
+          <w:sz w:val="28"/>
+        </w:rPr>
+        <w:t xml:space="preserve"> – official: </w:t>
       </w:r>
       <w:hyperlink r:id="rId5" w:history="1">
         <w:r>
@@ -84,14 +121,31 @@
           <w:numId w:val="1"/>
         </w:numPr>
         <w:rPr>
-          <w:sz w:val="28"/>
-        </w:rPr>
-      </w:pPr>
-      <w:r>
-        <w:rPr>
-          <w:sz w:val="28"/>
-        </w:rPr>
-        <w:t xml:space="preserve">Spring Projects: </w:t>
+          <w:rStyle w:val="Hyperlink"/>
+          <w:color w:val="auto"/>
+          <w:sz w:val="28"/>
+          <w:u w:val="none"/>
+        </w:rPr>
+      </w:pPr>
+      <w:r>
+        <w:rPr>
+          <w:sz w:val="28"/>
+        </w:rPr>
+        <w:t xml:space="preserve">Spring </w:t>
+      </w:r>
+      <w:r>
+        <w:rPr>
+          <w:b/>
+          <w:bCs/>
+          <w:sz w:val="28"/>
+        </w:rPr>
+        <w:t>Projects</w:t>
+      </w:r>
+      <w:r>
+        <w:rPr>
+          <w:sz w:val="28"/>
+        </w:rPr>
+        <w:t xml:space="preserve">: </w:t>
       </w:r>
       <w:hyperlink r:id="rId6" w:history="1">
         <w:r>
@@ -118,9 +172,72 @@
         <w:rPr>
           <w:sz w:val="28"/>
         </w:rPr>
-        <w:t xml:space="preserve">Spring guides: </w:t>
+        <w:t xml:space="preserve">Spring </w:t>
+      </w:r>
+      <w:r>
+        <w:rPr>
+          <w:b/>
+          <w:bCs/>
+          <w:sz w:val="28"/>
+        </w:rPr>
+        <w:t>Framework</w:t>
+      </w:r>
+      <w:r>
+        <w:rPr>
+          <w:sz w:val="28"/>
+        </w:rPr>
+        <w:t xml:space="preserve">: </w:t>
       </w:r>
       <w:hyperlink r:id="rId7" w:history="1">
+        <w:r>
+          <w:rPr>
+            <w:rStyle w:val="Hyperlink"/>
+            <w:sz w:val="28"/>
+          </w:rPr>
+          <w:t>https://spring.io/projects/spring-framework</w:t>
+        </w:r>
+      </w:hyperlink>
+    </w:p>
+    <w:p>
+      <w:pPr>
+        <w:pStyle w:val="ListParagraph"/>
+        <w:numPr>
+          <w:ilvl w:val="0"/>
+          <w:numId w:val="1"/>
+        </w:numPr>
+        <w:rPr>
+          <w:sz w:val="28"/>
+        </w:rPr>
+      </w:pPr>
+      <w:r>
+        <w:rPr>
+          <w:sz w:val="28"/>
+        </w:rPr>
+        <w:t xml:space="preserve">Spring </w:t>
+      </w:r>
+      <w:r>
+        <w:rPr>
+          <w:b/>
+          <w:bCs/>
+          <w:sz w:val="28"/>
+        </w:rPr>
+        <w:t>G</w:t>
+      </w:r>
+      <w:r>
+        <w:rPr>
+          <w:b/>
+          <w:bCs/>
+          <w:sz w:val="28"/>
+        </w:rPr>
+        <w:t>uides</w:t>
+      </w:r>
+      <w:r>
+        <w:rPr>
+          <w:sz w:val="28"/>
+        </w:rPr>
+        <w:t xml:space="preserve">: </w:t>
+      </w:r>
+      <w:hyperlink r:id="rId8" w:history="1">
         <w:r>
           <w:rPr>
             <w:rStyle w:val="Hyperlink"/>
@@ -138,7 +255,10 @@
           <w:numId w:val="1"/>
         </w:numPr>
         <w:rPr>
-          <w:sz w:val="28"/>
+          <w:rStyle w:val="Hyperlink"/>
+          <w:color w:val="auto"/>
+          <w:sz w:val="28"/>
+          <w:u w:val="none"/>
         </w:rPr>
       </w:pPr>
       <w:r>
@@ -160,7 +280,7 @@
         </w:rPr>
         <w:t xml:space="preserve">: </w:t>
       </w:r>
-      <w:hyperlink r:id="rId8" w:history="1">
+      <w:hyperlink r:id="rId9" w:history="1">
         <w:r>
           <w:rPr>
             <w:rStyle w:val="Hyperlink"/>
@@ -178,6 +298,41 @@
           <w:numId w:val="1"/>
         </w:numPr>
         <w:rPr>
+          <w:sz w:val="28"/>
+        </w:rPr>
+      </w:pPr>
+      <w:r>
+        <w:rPr>
+          <w:sz w:val="28"/>
+        </w:rPr>
+        <w:t xml:space="preserve">Spring Framework </w:t>
+      </w:r>
+      <w:r>
+        <w:rPr>
+          <w:b/>
+          <w:sz w:val="28"/>
+        </w:rPr>
+        <w:t xml:space="preserve">API: </w:t>
+      </w:r>
+      <w:hyperlink r:id="rId10" w:history="1">
+        <w:r>
+          <w:rPr>
+            <w:rStyle w:val="Hyperlink"/>
+            <w:bCs/>
+            <w:sz w:val="28"/>
+          </w:rPr>
+          <w:t>https://docs.spring.io/spring-framework/docs/current/javadoc-api/</w:t>
+        </w:r>
+      </w:hyperlink>
+    </w:p>
+    <w:p>
+      <w:pPr>
+        <w:pStyle w:val="ListParagraph"/>
+        <w:numPr>
+          <w:ilvl w:val="0"/>
+          <w:numId w:val="1"/>
+        </w:numPr>
+        <w:rPr>
           <w:rStyle w:val="Hyperlink"/>
           <w:color w:val="auto"/>
           <w:sz w:val="28"/>
@@ -188,9 +343,31 @@
         <w:rPr>
           <w:sz w:val="28"/>
         </w:rPr>
-        <w:t xml:space="preserve"> Spring framework wiki: </w:t>
-      </w:r>
-      <w:hyperlink r:id="rId9" w:history="1">
+        <w:t xml:space="preserve">Spring framework </w:t>
+      </w:r>
+      <w:r>
+        <w:rPr>
+          <w:b/>
+          <w:bCs/>
+          <w:sz w:val="28"/>
+        </w:rPr>
+        <w:t>W</w:t>
+      </w:r>
+      <w:r>
+        <w:rPr>
+          <w:b/>
+          <w:bCs/>
+          <w:sz w:val="28"/>
+        </w:rPr>
+        <w:t>iki</w:t>
+      </w:r>
+      <w:r>
+        <w:rPr>
+          <w:sz w:val="28"/>
+        </w:rPr>
+        <w:t xml:space="preserve">: </w:t>
+      </w:r>
+      <w:hyperlink r:id="rId11" w:history="1">
         <w:r>
           <w:rPr>
             <w:rStyle w:val="Hyperlink"/>
@@ -222,15 +399,28 @@
           <w:b/>
           <w:sz w:val="28"/>
         </w:rPr>
-        <w:t>downloads</w:t>
-      </w:r>
-      <w:r>
-        <w:rPr>
-          <w:sz w:val="28"/>
-        </w:rPr>
-        <w:t xml:space="preserve">: </w:t>
-      </w:r>
-      <w:hyperlink r:id="rId10" w:history="1">
+        <w:t>D</w:t>
+      </w:r>
+      <w:r>
+        <w:rPr>
+          <w:b/>
+          <w:sz w:val="28"/>
+        </w:rPr>
+        <w:t>ownloads</w:t>
+      </w:r>
+      <w:r>
+        <w:rPr>
+          <w:sz w:val="28"/>
+        </w:rPr>
+        <w:t>:</w:t>
+      </w:r>
+      <w:r>
+        <w:rPr>
+          <w:sz w:val="28"/>
+        </w:rPr>
+        <w:t xml:space="preserve"> </w:t>
+      </w:r>
+      <w:hyperlink r:id="rId12" w:history="1">
         <w:r>
           <w:rPr>
             <w:rStyle w:val="Hyperlink"/>
@@ -255,7 +445,15 @@
         <w:rPr>
           <w:sz w:val="28"/>
         </w:rPr>
-        <w:t>What's New in Spring Framework 5.x</w:t>
+        <w:t xml:space="preserve">What's New in Spring </w:t>
+      </w:r>
+      <w:r>
+        <w:rPr>
+          <w:b/>
+          <w:bCs/>
+          <w:sz w:val="28"/>
+        </w:rPr>
+        <w:t>Framework 5.x</w:t>
       </w:r>
       <w:r>
         <w:rPr>
@@ -263,7 +461,7 @@
         </w:rPr>
         <w:t xml:space="preserve">: </w:t>
       </w:r>
-      <w:hyperlink r:id="rId11" w:history="1">
+      <w:hyperlink r:id="rId13" w:history="1">
         <w:r>
           <w:rPr>
             <w:rStyle w:val="Hyperlink"/>
@@ -296,7 +494,7 @@
         </w:rPr>
         <w:t xml:space="preserve">s: </w:t>
       </w:r>
-      <w:hyperlink r:id="rId12" w:history="1">
+      <w:hyperlink r:id="rId14" w:history="1">
         <w:r>
           <w:rPr>
             <w:rStyle w:val="Hyperlink"/>
@@ -323,7 +521,7 @@
         </w:rPr>
         <w:t xml:space="preserve">What is Spring Bean: </w:t>
       </w:r>
-      <w:hyperlink r:id="rId13" w:anchor="beans-introduction" w:history="1">
+      <w:hyperlink r:id="rId15" w:anchor="beans-introduction" w:history="1">
         <w:r>
           <w:rPr>
             <w:rStyle w:val="Hyperlink"/>
@@ -397,7 +595,7 @@
         </w:rPr>
         <w:t xml:space="preserve">specification: </w:t>
       </w:r>
-      <w:hyperlink r:id="rId14" w:anchor="getBean-java.lang.String-java.lang.Class-" w:history="1">
+      <w:hyperlink r:id="rId16" w:anchor="getBean-java.lang.String-java.lang.Class-" w:history="1">
         <w:r>
           <w:rPr>
             <w:rStyle w:val="Hyperlink"/>
@@ -428,23 +626,9 @@
         <w:rPr>
           <w:sz w:val="28"/>
         </w:rPr>
-        <w:t>Using @</w:t>
-      </w:r>
-      <w:proofErr w:type="spellStart"/>
-      <w:r>
-        <w:rPr>
-          <w:sz w:val="28"/>
-        </w:rPr>
-        <w:t>Autowired</w:t>
-      </w:r>
-      <w:proofErr w:type="spellEnd"/>
-      <w:r>
-        <w:rPr>
-          <w:sz w:val="28"/>
-        </w:rPr>
-        <w:t xml:space="preserve">: </w:t>
-      </w:r>
-      <w:hyperlink r:id="rId15" w:anchor="beans-autowired-annotation" w:history="1">
+        <w:t xml:space="preserve">Using @Autowired: </w:t>
+      </w:r>
+      <w:hyperlink r:id="rId17" w:anchor="beans-autowired-annotation" w:history="1">
         <w:r>
           <w:rPr>
             <w:rStyle w:val="Hyperlink"/>
@@ -497,7 +681,7 @@
         </w:rPr>
         <w:t xml:space="preserve">: </w:t>
       </w:r>
-      <w:hyperlink r:id="rId16" w:anchor="beans-autowired-annotation-qualifiers" w:history="1">
+      <w:hyperlink r:id="rId18" w:anchor="beans-autowired-annotation-qualifiers" w:history="1">
         <w:r>
           <w:rPr>
             <w:rStyle w:val="Hyperlink"/>
@@ -524,7 +708,7 @@
         </w:rPr>
         <w:t xml:space="preserve"> Prototype scope: </w:t>
       </w:r>
-      <w:hyperlink r:id="rId17" w:anchor="beans-factory-scopes-prototype" w:history="1">
+      <w:hyperlink r:id="rId19" w:anchor="beans-factory-scopes-prototype" w:history="1">
         <w:r>
           <w:rPr>
             <w:rStyle w:val="Hyperlink"/>
@@ -552,6 +736,7 @@
         <w:rPr>
           <w:sz w:val="28"/>
         </w:rPr>
+        <w:lastRenderedPageBreak/>
         <w:t xml:space="preserve"> </w:t>
       </w:r>
       <w:proofErr w:type="spellStart"/>
@@ -568,7 +753,7 @@
         </w:rPr>
         <w:t xml:space="preserve">: </w:t>
       </w:r>
-      <w:hyperlink r:id="rId18" w:anchor="beans-factory-extension-bpp" w:history="1">
+      <w:hyperlink r:id="rId20" w:anchor="beans-factory-extension-bpp" w:history="1">
         <w:r>
           <w:rPr>
             <w:rStyle w:val="Hyperlink"/>
@@ -593,7 +778,6 @@
           <w:sz w:val="36"/>
           <w:u w:val="single"/>
         </w:rPr>
-        <w:lastRenderedPageBreak/>
         <w:t xml:space="preserve">Spring </w:t>
       </w:r>
       <w:r>
@@ -604,8 +788,6 @@
         </w:rPr>
         <w:t>MVC</w:t>
       </w:r>
-      <w:bookmarkStart w:id="0" w:name="_GoBack"/>
-      <w:bookmarkEnd w:id="0"/>
       <w:r>
         <w:rPr>
           <w:b/>
@@ -615,14 +797,7 @@
         <w:t>:</w:t>
       </w:r>
     </w:p>
-    <w:p>
-      <w:pPr>
-        <w:pStyle w:val="ListParagraph"/>
-        <w:rPr>
-          <w:sz w:val="28"/>
-        </w:rPr>
-      </w:pPr>
-    </w:p>
+    <w:p/>
     <w:p>
       <w:pPr>
         <w:pStyle w:val="ListParagraph"/>
@@ -659,7 +834,7 @@
         </w:rPr>
         <w:t xml:space="preserve">: </w:t>
       </w:r>
-      <w:hyperlink r:id="rId19" w:history="1">
+      <w:hyperlink r:id="rId21" w:history="1">
         <w:r>
           <w:rPr>
             <w:rStyle w:val="Hyperlink"/>
@@ -677,7 +852,10 @@
           <w:numId w:val="1"/>
         </w:numPr>
         <w:rPr>
-          <w:sz w:val="28"/>
+          <w:rStyle w:val="Hyperlink"/>
+          <w:color w:val="auto"/>
+          <w:sz w:val="28"/>
+          <w:u w:val="none"/>
         </w:rPr>
       </w:pPr>
       <w:r>
@@ -686,7 +864,7 @@
         </w:rPr>
         <w:t xml:space="preserve"> Spring MVC View Technologies: </w:t>
       </w:r>
-      <w:hyperlink r:id="rId20" w:anchor="mvc-view" w:history="1">
+      <w:hyperlink r:id="rId22" w:anchor="mvc-view" w:history="1">
         <w:r>
           <w:rPr>
             <w:rStyle w:val="Hyperlink"/>
@@ -719,7 +897,7 @@
 </file>
 
 <file path=word/numbering.xml><?xml version="1.0" encoding="utf-8"?>
-<w:numbering xmlns:wpc="http://schemas.microsoft.com/office/word/2010/wordprocessingCanvas" xmlns:cx="http://schemas.microsoft.com/office/drawing/2014/chartex" xmlns:cx1="http://schemas.microsoft.com/office/drawing/2015/9/8/chartex" xmlns:cx2="http://schemas.microsoft.com/office/drawing/2015/10/21/chartex" xmlns:cx3="http://schemas.microsoft.com/office/drawing/2016/5/9/chartex" xmlns:cx4="http://schemas.microsoft.com/office/drawing/2016/5/10/chartex" xmlns:cx5="http://schemas.microsoft.com/office/drawing/2016/5/11/chartex" xmlns:cx6="http://schemas.microsoft.com/office/drawing/2016/5/12/chartex" xmlns:cx7="http://schemas.microsoft.com/office/drawing/2016/5/13/chartex" xmlns:cx8="http://schemas.microsoft.com/office/drawing/2016/5/14/chartex" xmlns:mc="http://schemas.openxmlformats.org/markup-compatibility/2006" xmlns:aink="http://schemas.microsoft.com/office/drawing/2016/ink" xmlns:am3d="http://schemas.microsoft.com/office/drawing/2017/model3d" xmlns:o="urn:schemas-microsoft-com:office:office" xmlns:r="http://schemas.openxmlformats.org/officeDocument/2006/relationships" xmlns:m="http://schemas.openxmlformats.org/officeDocument/2006/math" xmlns:v="urn:schemas-microsoft-com:vml" xmlns:wp14="http://schemas.microsoft.com/office/word/2010/wordprocessingDrawing" xmlns:wp="http://schemas.openxmlformats.org/drawingml/2006/wordprocessingDrawing" xmlns:w10="urn:schemas-microsoft-com:office:word" xmlns:w="http://schemas.openxmlformats.org/wordprocessingml/2006/main" xmlns:w14="http://schemas.microsoft.com/office/word/2010/wordml" xmlns:w15="http://schemas.microsoft.com/office/word/2012/wordml" xmlns:w16cid="http://schemas.microsoft.com/office/word/2016/wordml/cid" xmlns:w16se="http://schemas.microsoft.com/office/word/2015/wordml/symex" xmlns:wpg="http://schemas.microsoft.com/office/word/2010/wordprocessingGroup" xmlns:wpi="http://schemas.microsoft.com/office/word/2010/wordprocessingInk" xmlns:wne="http://schemas.microsoft.com/office/word/2006/wordml" xmlns:wps="http://schemas.microsoft.com/office/word/2010/wordprocessingShape" mc:Ignorable="w14 w15 w16se w16cid wp14">
+<w:numbering xmlns:wpc="http://schemas.microsoft.com/office/word/2010/wordprocessingCanvas" xmlns:cx="http://schemas.microsoft.com/office/drawing/2014/chartex" xmlns:cx1="http://schemas.microsoft.com/office/drawing/2015/9/8/chartex" xmlns:cx2="http://schemas.microsoft.com/office/drawing/2015/10/21/chartex" xmlns:cx3="http://schemas.microsoft.com/office/drawing/2016/5/9/chartex" xmlns:cx4="http://schemas.microsoft.com/office/drawing/2016/5/10/chartex" xmlns:cx5="http://schemas.microsoft.com/office/drawing/2016/5/11/chartex" xmlns:cx6="http://schemas.microsoft.com/office/drawing/2016/5/12/chartex" xmlns:cx7="http://schemas.microsoft.com/office/drawing/2016/5/13/chartex" xmlns:cx8="http://schemas.microsoft.com/office/drawing/2016/5/14/chartex" xmlns:mc="http://schemas.openxmlformats.org/markup-compatibility/2006" xmlns:aink="http://schemas.microsoft.com/office/drawing/2016/ink" xmlns:am3d="http://schemas.microsoft.com/office/drawing/2017/model3d" xmlns:o="urn:schemas-microsoft-com:office:office" xmlns:r="http://schemas.openxmlformats.org/officeDocument/2006/relationships" xmlns:m="http://schemas.openxmlformats.org/officeDocument/2006/math" xmlns:v="urn:schemas-microsoft-com:vml" xmlns:wp14="http://schemas.microsoft.com/office/word/2010/wordprocessingDrawing" xmlns:wp="http://schemas.openxmlformats.org/drawingml/2006/wordprocessingDrawing" xmlns:w10="urn:schemas-microsoft-com:office:word" xmlns:w="http://schemas.openxmlformats.org/wordprocessingml/2006/main" xmlns:w14="http://schemas.microsoft.com/office/word/2010/wordml" xmlns:w15="http://schemas.microsoft.com/office/word/2012/wordml" xmlns:w16cex="http://schemas.microsoft.com/office/word/2018/wordml/cex" xmlns:w16cid="http://schemas.microsoft.com/office/word/2016/wordml/cid" xmlns:w16="http://schemas.microsoft.com/office/word/2018/wordml" xmlns:w16sdtdh="http://schemas.microsoft.com/office/word/2020/wordml/sdtdatahash" xmlns:w16se="http://schemas.microsoft.com/office/word/2015/wordml/symex" xmlns:wpg="http://schemas.microsoft.com/office/word/2010/wordprocessingGroup" xmlns:wpi="http://schemas.microsoft.com/office/word/2010/wordprocessingInk" xmlns:wne="http://schemas.microsoft.com/office/word/2006/wordml" xmlns:wps="http://schemas.microsoft.com/office/word/2010/wordprocessingShape" mc:Ignorable="w14 w15 w16se w16cid w16 w16cex w16sdtdh wp14">
   <w:abstractNum w:abstractNumId="0" w15:restartNumberingAfterBreak="0">
     <w:nsid w:val="6AB14622"/>
     <w:multiLevelType w:val="hybridMultilevel"/>
@@ -809,14 +987,14 @@
       </w:pPr>
     </w:lvl>
   </w:abstractNum>
-  <w:num w:numId="1">
+  <w:num w:numId="1" w16cid:durableId="452868478">
     <w:abstractNumId w:val="0"/>
   </w:num>
 </w:numbering>
 </file>
 
 <file path=word/styles.xml><?xml version="1.0" encoding="utf-8"?>
-<w:styles xmlns:mc="http://schemas.openxmlformats.org/markup-compatibility/2006" xmlns:r="http://schemas.openxmlformats.org/officeDocument/2006/relationships" xmlns:w="http://schemas.openxmlformats.org/wordprocessingml/2006/main" xmlns:w14="http://schemas.microsoft.com/office/word/2010/wordml" xmlns:w15="http://schemas.microsoft.com/office/word/2012/wordml" xmlns:w16cid="http://schemas.microsoft.com/office/word/2016/wordml/cid" xmlns:w16se="http://schemas.microsoft.com/office/word/2015/wordml/symex" mc:Ignorable="w14 w15 w16se w16cid">
+<w:styles xmlns:mc="http://schemas.openxmlformats.org/markup-compatibility/2006" xmlns:r="http://schemas.openxmlformats.org/officeDocument/2006/relationships" xmlns:w="http://schemas.openxmlformats.org/wordprocessingml/2006/main" xmlns:w14="http://schemas.microsoft.com/office/word/2010/wordml" xmlns:w15="http://schemas.microsoft.com/office/word/2012/wordml" xmlns:w16cex="http://schemas.microsoft.com/office/word/2018/wordml/cex" xmlns:w16cid="http://schemas.microsoft.com/office/word/2016/wordml/cid" xmlns:w16="http://schemas.microsoft.com/office/word/2018/wordml" xmlns:w16sdtdh="http://schemas.microsoft.com/office/word/2020/wordml/sdtdatahash" xmlns:w16se="http://schemas.microsoft.com/office/word/2015/wordml/symex" mc:Ignorable="w14 w15 w16se w16cid w16 w16cex w16sdtdh">
   <w:docDefaults>
     <w:rPrDefault>
       <w:rPr>
@@ -832,7 +1010,7 @@
       </w:pPr>
     </w:pPrDefault>
   </w:docDefaults>
-  <w:latentStyles w:defLockedState="0" w:defUIPriority="99" w:defSemiHidden="0" w:defUnhideWhenUsed="0" w:defQFormat="0" w:count="375">
+  <w:latentStyles w:defLockedState="0" w:defUIPriority="99" w:defSemiHidden="0" w:defUnhideWhenUsed="0" w:defQFormat="0" w:count="376">
     <w:lsdException w:name="Normal" w:uiPriority="0" w:qFormat="1"/>
     <w:lsdException w:name="heading 1" w:uiPriority="9" w:qFormat="1"/>
     <w:lsdException w:name="heading 2" w:semiHidden="1" w:uiPriority="9" w:unhideWhenUsed="1" w:qFormat="1"/>
@@ -938,7 +1116,6 @@
     <w:lsdException w:name="HTML Sample" w:semiHidden="1" w:unhideWhenUsed="1"/>
     <w:lsdException w:name="HTML Typewriter" w:semiHidden="1" w:unhideWhenUsed="1"/>
     <w:lsdException w:name="HTML Variable" w:semiHidden="1" w:unhideWhenUsed="1"/>
-    <w:lsdException w:name="Normal Table" w:semiHidden="1" w:unhideWhenUsed="1"/>
     <w:lsdException w:name="annotation subject" w:semiHidden="1" w:unhideWhenUsed="1"/>
     <w:lsdException w:name="No List" w:semiHidden="1" w:unhideWhenUsed="1"/>
     <w:lsdException w:name="Outline List 1" w:semiHidden="1" w:unhideWhenUsed="1"/>
@@ -985,10 +1162,8 @@
     <w:lsdException w:name="Table Subtle 2" w:semiHidden="1" w:unhideWhenUsed="1"/>
     <w:lsdException w:name="Table Web 1" w:semiHidden="1" w:unhideWhenUsed="1"/>
     <w:lsdException w:name="Table Web 2" w:semiHidden="1" w:unhideWhenUsed="1"/>
-    <w:lsdException w:name="Table Web 3" w:semiHidden="1" w:unhideWhenUsed="1"/>
     <w:lsdException w:name="Balloon Text" w:semiHidden="1" w:unhideWhenUsed="1"/>
     <w:lsdException w:name="Table Grid" w:uiPriority="39"/>
-    <w:lsdException w:name="Table Theme" w:semiHidden="1" w:unhideWhenUsed="1"/>
     <w:lsdException w:name="Placeholder Text" w:semiHidden="1"/>
     <w:lsdException w:name="No Spacing" w:uiPriority="1" w:qFormat="1"/>
     <w:lsdException w:name="Light Shading" w:uiPriority="60"/>
@@ -1208,6 +1383,7 @@
     <w:lsdException w:name="Smart Hyperlink" w:semiHidden="1" w:unhideWhenUsed="1"/>
     <w:lsdException w:name="Hashtag" w:semiHidden="1" w:unhideWhenUsed="1"/>
     <w:lsdException w:name="Unresolved Mention" w:semiHidden="1" w:unhideWhenUsed="1"/>
+    <w:lsdException w:name="Smart Link" w:semiHidden="1" w:unhideWhenUsed="1"/>
   </w:latentStyles>
   <w:style w:type="paragraph" w:default="1" w:styleId="Normal">
     <w:name w:val="Normal"/>
@@ -1340,6 +1516,18 @@
       <w:color w:val="2F5496" w:themeColor="accent1" w:themeShade="BF"/>
       <w:sz w:val="32"/>
       <w:szCs w:val="32"/>
+    </w:rPr>
+  </w:style>
+  <w:style w:type="character" w:styleId="FollowedHyperlink">
+    <w:name w:val="FollowedHyperlink"/>
+    <w:basedOn w:val="DefaultParagraphFont"/>
+    <w:uiPriority w:val="99"/>
+    <w:semiHidden/>
+    <w:unhideWhenUsed/>
+    <w:rsid w:val="008D59DE"/>
+    <w:rPr>
+      <w:color w:val="954F72" w:themeColor="followedHyperlink"/>
+      <w:u w:val="single"/>
     </w:rPr>
   </w:style>
 </w:styles>

</xml_diff>